<commit_message>
Adicionar tilde requerimiento 5 de Gestor.
</commit_message>
<xml_diff>
--- a/Ciclo3_G22-03_Proyecto-1.docx
+++ b/Ciclo3_G22-03_Proyecto-1.docx
@@ -2,8 +2,6 @@
 <file path=word/document.xml><?xml version="1.0" encoding="utf-8"?>
 <w:document xmlns:wpc="http://schemas.microsoft.com/office/word/2010/wordprocessingCanvas" xmlns:cx="http://schemas.microsoft.com/office/drawing/2014/chartex" xmlns:mc="http://schemas.openxmlformats.org/markup-compatibility/2006" xmlns:o="urn:schemas-microsoft-com:office:office" xmlns:r="http://schemas.openxmlformats.org/officeDocument/2006/relationships" xmlns:m="http://schemas.openxmlformats.org/officeDocument/2006/math" xmlns:v="urn:schemas-microsoft-com:vml" xmlns:wp14="http://schemas.microsoft.com/office/word/2010/wordprocessingDrawing" xmlns:wp="http://schemas.openxmlformats.org/drawingml/2006/wordprocessingDrawing" xmlns:w10="urn:schemas-microsoft-com:office:word" xmlns:w="http://schemas.openxmlformats.org/wordprocessingml/2006/main" xmlns:w14="http://schemas.microsoft.com/office/word/2010/wordml" xmlns:w15="http://schemas.microsoft.com/office/word/2012/wordml" xmlns:w16se="http://schemas.microsoft.com/office/word/2015/wordml/symex" xmlns:wpg="http://schemas.microsoft.com/office/word/2010/wordprocessingGroup" xmlns:wpi="http://schemas.microsoft.com/office/word/2010/wordprocessingInk" xmlns:wne="http://schemas.microsoft.com/office/word/2006/wordml" xmlns:wps="http://schemas.microsoft.com/office/word/2010/wordprocessingShape" mc:Ignorable="w14 w15 w16se wp14">
   <w:body>
-    <w:bookmarkStart w:id="0" w:name="_GoBack" w:displacedByCustomXml="next"/>
-    <w:bookmarkEnd w:id="0" w:displacedByCustomXml="next"/>
     <w:sdt>
       <w:sdtPr>
         <w:rPr>
@@ -872,7 +870,12 @@
         <w:ind w:left="709"/>
       </w:pPr>
       <w:r>
-        <w:t>Actualizar la informacion de los cursos</w:t>
+        <w:t>Actualizar la informació</w:t>
+      </w:r>
+      <w:bookmarkStart w:id="0" w:name="_GoBack"/>
+      <w:bookmarkEnd w:id="0"/>
+      <w:r>
+        <w:t>n de los cursos</w:t>
       </w:r>
     </w:p>
     <w:p>
@@ -3239,6 +3242,7 @@
   <w:rsids>
     <w:rsidRoot w:val="00FA7F69"/>
     <w:rsid w:val="000C7C25"/>
+    <w:rsid w:val="00B258C4"/>
     <w:rsid w:val="00FA7F69"/>
     <w:rsid w:val="00FF3B38"/>
   </w:rsids>

</xml_diff>